<commit_message>
Find max square of triangles
</commit_message>
<xml_diff>
--- a/1_lab.docx
+++ b/1_lab.docx
@@ -457,8 +457,6 @@
         </w:rPr>
         <w:t xml:space="preserve"> Вадим</w:t>
       </w:r>
-      <w:bookmarkStart w:id="0" w:name="_GoBack"/>
-      <w:bookmarkEnd w:id="0"/>
     </w:p>
     <w:p>
       <w:pPr>
@@ -1016,8 +1014,57 @@
         <w:t>Рис.3 – корни уравнения</w:t>
       </w:r>
     </w:p>
+    <w:p>
+      <w:pPr>
+        <w:rPr>
+          <w:rFonts w:ascii="Times New Roman" w:hAnsi="Times New Roman" w:cs="Times New Roman"/>
+          <w:sz w:val="28"/>
+          <w:szCs w:val="28"/>
+        </w:rPr>
+      </w:pPr>
+    </w:p>
+    <w:p>
+      <w:pPr>
+        <w:rPr>
+          <w:rFonts w:ascii="Times New Roman" w:hAnsi="Times New Roman" w:cs="Times New Roman"/>
+          <w:sz w:val="28"/>
+          <w:szCs w:val="28"/>
+        </w:rPr>
+      </w:pPr>
+      <w:hyperlink r:id="rId10" w:history="1">
+        <w:r>
+          <w:rPr>
+            <w:rStyle w:val="a7"/>
+            <w:rFonts w:ascii="Times New Roman" w:hAnsi="Times New Roman" w:cs="Times New Roman"/>
+            <w:sz w:val="28"/>
+            <w:szCs w:val="28"/>
+          </w:rPr>
+          <w:t>https://github.com/Azrael3MU/1_la</w:t>
+        </w:r>
+        <w:bookmarkStart w:id="0" w:name="_GoBack"/>
+        <w:bookmarkEnd w:id="0"/>
+        <w:r>
+          <w:rPr>
+            <w:rStyle w:val="a7"/>
+            <w:rFonts w:ascii="Times New Roman" w:hAnsi="Times New Roman" w:cs="Times New Roman"/>
+            <w:sz w:val="28"/>
+            <w:szCs w:val="28"/>
+          </w:rPr>
+          <w:t>b</w:t>
+        </w:r>
+        <w:r>
+          <w:rPr>
+            <w:rStyle w:val="a7"/>
+            <w:rFonts w:ascii="Times New Roman" w:hAnsi="Times New Roman" w:cs="Times New Roman"/>
+            <w:sz w:val="28"/>
+            <w:szCs w:val="28"/>
+          </w:rPr>
+          <w:t>a</w:t>
+        </w:r>
+      </w:hyperlink>
+    </w:p>
     <w:sectPr>
-      <w:footerReference w:type="default" r:id="rId10"/>
+      <w:footerReference w:type="default" r:id="rId11"/>
       <w:pgSz w:w="11906" w:h="16838"/>
       <w:pgMar w:top="1134" w:right="850" w:bottom="1134" w:left="1701" w:header="708" w:footer="708" w:gutter="0"/>
       <w:pgBorders w:display="firstPage" w:offsetFrom="page">
@@ -1744,6 +1791,29 @@
       <w:lang w:eastAsia="ru-RU"/>
     </w:rPr>
   </w:style>
+  <w:style w:type="character" w:styleId="a7">
+    <w:name w:val="Hyperlink"/>
+    <w:basedOn w:val="a0"/>
+    <w:uiPriority w:val="99"/>
+    <w:unhideWhenUsed/>
+    <w:rsid w:val="00BF0C65"/>
+    <w:rPr>
+      <w:color w:val="0563C1" w:themeColor="hyperlink"/>
+      <w:u w:val="single"/>
+    </w:rPr>
+  </w:style>
+  <w:style w:type="character" w:styleId="a8">
+    <w:name w:val="FollowedHyperlink"/>
+    <w:basedOn w:val="a0"/>
+    <w:uiPriority w:val="99"/>
+    <w:semiHidden/>
+    <w:unhideWhenUsed/>
+    <w:rsid w:val="00BF0C65"/>
+    <w:rPr>
+      <w:color w:val="954F72" w:themeColor="followedHyperlink"/>
+      <w:u w:val="single"/>
+    </w:rPr>
+  </w:style>
 </w:styles>
 </file>
 

</xml_diff>